<commit_message>
cotract added in 4, changes in doc
</commit_message>
<xml_diff>
--- a/305554917_203570619.docx
+++ b/305554917_203570619.docx
@@ -1025,7 +1025,17 @@
           <w:lang w:val="en-US"/>
         </w:rPr>
       </w:pPr>
-      <w:proofErr w:type="gramStart"/>
+      <w:r>
+        <w:rPr>
+          <w:rFonts w:asciiTheme="majorBidi" w:hAnsiTheme="majorBidi" w:cstheme="majorBidi" w:hint="cs"/>
+          <w:color w:val="000000"/>
+          <w:sz w:val="24"/>
+          <w:szCs w:val="24"/>
+          <w:shd w:val="clear" w:color="auto" w:fill="FFFFFF"/>
+          <w:lang w:val="en-US"/>
+        </w:rPr>
+        <w:t>N</w:t>
+      </w:r>
       <w:r>
         <w:rPr>
           <w:rFonts w:asciiTheme="majorBidi" w:hAnsiTheme="majorBidi" w:cstheme="majorBidi"/>
@@ -1035,9 +1045,8 @@
           <w:shd w:val="clear" w:color="auto" w:fill="FFFFFF"/>
           <w:lang w:val="en-US"/>
         </w:rPr>
-        <w:t>Yes</w:t>
+        <w:t>o</w:t>
       </w:r>
-      <w:proofErr w:type="gramEnd"/>
       <w:r>
         <w:rPr>
           <w:rFonts w:asciiTheme="majorBidi" w:hAnsiTheme="majorBidi" w:cstheme="majorBidi"/>
@@ -1047,7 +1056,7 @@
           <w:shd w:val="clear" w:color="auto" w:fill="FFFFFF"/>
           <w:lang w:val="en-US"/>
         </w:rPr>
-        <w:t xml:space="preserve"> they are, </w:t>
+        <w:t xml:space="preserve"> they are</w:t>
       </w:r>
       <w:r>
         <w:rPr>
@@ -1058,7 +1067,7 @@
           <w:shd w:val="clear" w:color="auto" w:fill="FFFFFF"/>
           <w:lang w:val="en-US"/>
         </w:rPr>
-        <w:t xml:space="preserve">when a function has no side effects it means that </w:t>
+        <w:t xml:space="preserve"> not</w:t>
       </w:r>
       <w:r>
         <w:rPr>
@@ -1067,8 +1076,9 @@
           <w:sz w:val="24"/>
           <w:szCs w:val="24"/>
           <w:shd w:val="clear" w:color="auto" w:fill="FFFFFF"/>
-        </w:rPr>
-        <w:t>no shared variables are changed when the function is invoked</w:t>
+          <w:lang w:val="en-US"/>
+        </w:rPr>
+        <w:t xml:space="preserve">, </w:t>
       </w:r>
       <w:r>
         <w:rPr>
@@ -1079,7 +1089,53 @@
           <w:shd w:val="clear" w:color="auto" w:fill="FFFFFF"/>
           <w:lang w:val="en-US"/>
         </w:rPr>
-        <w:t xml:space="preserve"> – both foo and goo satisfied this condition (goo only display and doesn’t change any other variable).</w:t>
+        <w:t xml:space="preserve">that’s because goo has </w:t>
+      </w:r>
+      <w:r>
+        <w:rPr>
+          <w:rFonts w:asciiTheme="majorBidi" w:hAnsiTheme="majorBidi" w:cstheme="majorBidi"/>
+          <w:color w:val="000000"/>
+          <w:sz w:val="24"/>
+          <w:szCs w:val="24"/>
+          <w:shd w:val="clear" w:color="auto" w:fill="FFFFFF"/>
+          <w:lang w:val="en-US"/>
+        </w:rPr>
+        <w:t xml:space="preserve"> side effects </w:t>
+      </w:r>
+      <w:r>
+        <w:rPr>
+          <w:rFonts w:asciiTheme="majorBidi" w:hAnsiTheme="majorBidi" w:cstheme="majorBidi"/>
+          <w:color w:val="000000"/>
+          <w:sz w:val="24"/>
+          <w:szCs w:val="24"/>
+          <w:shd w:val="clear" w:color="auto" w:fill="FFFFFF"/>
+          <w:lang w:val="en-US"/>
+        </w:rPr>
+        <w:t xml:space="preserve"> - display ‘(hi-there).there for when considering side effects as differences between functions equivalents</w:t>
+      </w:r>
+      <w:bookmarkStart w:id="0" w:name="_GoBack"/>
+      <w:bookmarkEnd w:id="0"/>
+      <w:r>
+        <w:rPr>
+          <w:rFonts w:asciiTheme="majorBidi" w:hAnsiTheme="majorBidi" w:cstheme="majorBidi"/>
+          <w:color w:val="000000"/>
+          <w:sz w:val="24"/>
+          <w:szCs w:val="24"/>
+          <w:shd w:val="clear" w:color="auto" w:fill="FFFFFF"/>
+          <w:lang w:val="en-US"/>
+        </w:rPr>
+        <w:t xml:space="preserve"> those functions foo and goo are not functionally equivalent.</w:t>
+      </w:r>
+      <w:r>
+        <w:rPr>
+          <w:rFonts w:asciiTheme="majorBidi" w:hAnsiTheme="majorBidi" w:cstheme="majorBidi"/>
+          <w:color w:val="000000"/>
+          <w:sz w:val="24"/>
+          <w:szCs w:val="24"/>
+          <w:shd w:val="clear" w:color="auto" w:fill="FFFFFF"/>
+          <w:lang w:val="en-US"/>
+        </w:rPr>
+        <w:t>.</w:t>
       </w:r>
     </w:p>
     <w:p>
@@ -8709,16 +8765,7 @@
               <w:szCs w:val="24"/>
               <w:lang w:val="en-US"/>
             </w:rPr>
-            <m:t xml:space="preserve"> </m:t>
-          </m:r>
-          <m:r>
-            <w:rPr>
-              <w:rFonts w:ascii="Cambria Math" w:eastAsiaTheme="minorEastAsia" w:hAnsi="Cambria Math" w:cstheme="majorBidi"/>
-              <w:sz w:val="24"/>
-              <w:szCs w:val="24"/>
-              <w:lang w:val="en-US"/>
-            </w:rPr>
-            <m:t>return value:  2</m:t>
+            <m:t xml:space="preserve"> return value:  2</m:t>
           </m:r>
         </m:oMath>
       </m:oMathPara>
@@ -9292,19 +9339,8 @@
           <w:szCs w:val="24"/>
           <w:lang w:val="en-US"/>
         </w:rPr>
-        <w:t>Free variables occurrences</w:t>
+        <w:t>Free variables occurrences: +</w:t>
       </w:r>
-      <w:r>
-        <w:rPr>
-          <w:rFonts w:asciiTheme="majorBidi" w:eastAsiaTheme="minorEastAsia" w:hAnsiTheme="majorBidi" w:cstheme="majorBidi"/>
-          <w:sz w:val="24"/>
-          <w:szCs w:val="24"/>
-          <w:lang w:val="en-US"/>
-        </w:rPr>
-        <w:t>: +</w:t>
-      </w:r>
-      <w:bookmarkStart w:id="0" w:name="_GoBack"/>
-      <w:bookmarkEnd w:id="0"/>
     </w:p>
     <w:tbl>
       <w:tblPr>
@@ -9721,16 +9757,7 @@
                 <w:szCs w:val="24"/>
                 <w:lang w:val="en-US"/>
               </w:rPr>
-              <w:t>2</w:t>
-            </w:r>
-            <w:r>
-              <w:rPr>
-                <w:rFonts w:asciiTheme="majorBidi" w:eastAsiaTheme="minorEastAsia" w:hAnsiTheme="majorBidi" w:cstheme="majorBidi"/>
-                <w:sz w:val="24"/>
-                <w:szCs w:val="24"/>
-                <w:lang w:val="en-US"/>
-              </w:rPr>
-              <w:t>)</w:t>
+              <w:t>2)</w:t>
             </w:r>
           </w:p>
         </w:tc>

</xml_diff>